<commit_message>
Revisão aula de precedência
</commit_message>
<xml_diff>
--- a/Aulas/Parte 1/W M Pereira Junior e M N Rabelo_Apt - Aula Expressões operadores e ordem de precedência_r00_040321.docx
+++ b/Aulas/Parte 1/W M Pereira Junior e M N Rabelo_Apt - Aula Expressões operadores e ordem de precedência_r00_040321.docx
@@ -1,6 +1,6 @@
 
 <file path=word/document.xml><?xml version="1.0" encoding="utf-8"?>
-<w:document xmlns:wpc="http://schemas.microsoft.com/office/word/2010/wordprocessingCanvas" xmlns:cx="http://schemas.microsoft.com/office/drawing/2014/chartex" xmlns:cx1="http://schemas.microsoft.com/office/drawing/2015/9/8/chartex" xmlns:cx2="http://schemas.microsoft.com/office/drawing/2015/10/21/chartex" xmlns:cx3="http://schemas.microsoft.com/office/drawing/2016/5/9/chartex" xmlns:cx4="http://schemas.microsoft.com/office/drawing/2016/5/10/chartex" xmlns:cx5="http://schemas.microsoft.com/office/drawing/2016/5/11/chartex" xmlns:cx6="http://schemas.microsoft.com/office/drawing/2016/5/12/chartex" xmlns:cx7="http://schemas.microsoft.com/office/drawing/2016/5/13/chartex" xmlns:cx8="http://schemas.microsoft.com/office/drawing/2016/5/14/chartex" xmlns:mc="http://schemas.openxmlformats.org/markup-compatibility/2006" xmlns:aink="http://schemas.microsoft.com/office/drawing/2016/ink" xmlns:am3d="http://schemas.microsoft.com/office/drawing/2017/model3d" xmlns:o="urn:schemas-microsoft-com:office:office" xmlns:r="http://schemas.openxmlformats.org/officeDocument/2006/relationships" xmlns:m="http://schemas.openxmlformats.org/officeDocument/2006/math" xmlns:v="urn:schemas-microsoft-com:vml" xmlns:wp14="http://schemas.microsoft.com/office/word/2010/wordprocessingDrawing" xmlns:wp="http://schemas.openxmlformats.org/drawingml/2006/wordprocessingDrawing" xmlns:w10="urn:schemas-microsoft-com:office:word" xmlns:w="http://schemas.openxmlformats.org/wordprocessingml/2006/main" xmlns:w14="http://schemas.microsoft.com/office/word/2010/wordml" xmlns:w15="http://schemas.microsoft.com/office/word/2012/wordml" xmlns:w16cex="http://schemas.microsoft.com/office/word/2018/wordml/cex" xmlns:w16cid="http://schemas.microsoft.com/office/word/2016/wordml/cid" xmlns:w16="http://schemas.microsoft.com/office/word/2018/wordml" xmlns:w16se="http://schemas.microsoft.com/office/word/2015/wordml/symex" xmlns:wpg="http://schemas.microsoft.com/office/word/2010/wordprocessingGroup" xmlns:wpi="http://schemas.microsoft.com/office/word/2010/wordprocessingInk" xmlns:wne="http://schemas.microsoft.com/office/word/2006/wordml" xmlns:wps="http://schemas.microsoft.com/office/word/2010/wordprocessingShape" mc:Ignorable="w14 w15 w16se w16cid w16 w16cex wp14">
+<w:document xmlns:wpc="http://schemas.microsoft.com/office/word/2010/wordprocessingCanvas" xmlns:cx="http://schemas.microsoft.com/office/drawing/2014/chartex" xmlns:cx1="http://schemas.microsoft.com/office/drawing/2015/9/8/chartex" xmlns:cx2="http://schemas.microsoft.com/office/drawing/2015/10/21/chartex" xmlns:cx3="http://schemas.microsoft.com/office/drawing/2016/5/9/chartex" xmlns:cx4="http://schemas.microsoft.com/office/drawing/2016/5/10/chartex" xmlns:cx5="http://schemas.microsoft.com/office/drawing/2016/5/11/chartex" xmlns:cx6="http://schemas.microsoft.com/office/drawing/2016/5/12/chartex" xmlns:cx7="http://schemas.microsoft.com/office/drawing/2016/5/13/chartex" xmlns:cx8="http://schemas.microsoft.com/office/drawing/2016/5/14/chartex" xmlns:mc="http://schemas.openxmlformats.org/markup-compatibility/2006" xmlns:aink="http://schemas.microsoft.com/office/drawing/2016/ink" xmlns:am3d="http://schemas.microsoft.com/office/drawing/2017/model3d" xmlns:o="urn:schemas-microsoft-com:office:office" xmlns:r="http://schemas.openxmlformats.org/officeDocument/2006/relationships" xmlns:m="http://schemas.openxmlformats.org/officeDocument/2006/math" xmlns:v="urn:schemas-microsoft-com:vml" xmlns:wp14="http://schemas.microsoft.com/office/word/2010/wordprocessingDrawing" xmlns:wp="http://schemas.openxmlformats.org/drawingml/2006/wordprocessingDrawing" xmlns:w10="urn:schemas-microsoft-com:office:word" xmlns:w="http://schemas.openxmlformats.org/wordprocessingml/2006/main" xmlns:w14="http://schemas.microsoft.com/office/word/2010/wordml" xmlns:w15="http://schemas.microsoft.com/office/word/2012/wordml" xmlns:w16cex="http://schemas.microsoft.com/office/word/2018/wordml/cex" xmlns:w16cid="http://schemas.microsoft.com/office/word/2016/wordml/cid" xmlns:w16="http://schemas.microsoft.com/office/word/2018/wordml" xmlns:w16sdtdh="http://schemas.microsoft.com/office/word/2020/wordml/sdtdatahash" xmlns:w16se="http://schemas.microsoft.com/office/word/2015/wordml/symex" xmlns:wpg="http://schemas.microsoft.com/office/word/2010/wordprocessingGroup" xmlns:wpi="http://schemas.microsoft.com/office/word/2010/wordprocessingInk" xmlns:wne="http://schemas.microsoft.com/office/word/2006/wordml" xmlns:wps="http://schemas.microsoft.com/office/word/2010/wordprocessingShape" mc:Ignorable="w14 w15 w16se w16cid w16 w16cex w16sdtdh wp14">
   <w:body>
     <w:p>
       <w:r>
@@ -1645,6 +1645,327 @@
           <w:szCs w:val="40"/>
         </w:rPr>
         <w:lastRenderedPageBreak/>
+        <w:t>Para exemplificar os níveis de hierarquia do computador segue um exemplo simples:</w:t>
+      </w:r>
+    </w:p>
+    <w:p>
+      <w:pPr>
+        <w:rPr>
+          <w:rFonts w:ascii="CMU Serif" w:hAnsi="CMU Serif" w:cs="CMU Serif"/>
+          <w:sz w:val="12"/>
+          <w:szCs w:val="12"/>
+        </w:rPr>
+      </w:pPr>
+    </w:p>
+    <w:tbl>
+      <w:tblPr>
+        <w:tblStyle w:val="Tabelacomgrade"/>
+        <w:tblW w:w="0" w:type="auto"/>
+        <w:tblBorders>
+          <w:top w:val="none" w:sz="0" w:space="0" w:color="auto"/>
+          <w:left w:val="none" w:sz="0" w:space="0" w:color="auto"/>
+          <w:bottom w:val="none" w:sz="0" w:space="0" w:color="auto"/>
+          <w:right w:val="none" w:sz="0" w:space="0" w:color="auto"/>
+          <w:insideH w:val="none" w:sz="0" w:space="0" w:color="auto"/>
+          <w:insideV w:val="none" w:sz="0" w:space="0" w:color="auto"/>
+        </w:tblBorders>
+        <w:shd w:val="clear" w:color="auto" w:fill="F2F2F2" w:themeFill="background1" w:themeFillShade="F2"/>
+        <w:tblLook w:val="04A0" w:firstRow="1" w:lastRow="0" w:firstColumn="1" w:lastColumn="0" w:noHBand="0" w:noVBand="1"/>
+      </w:tblPr>
+      <w:tblGrid>
+        <w:gridCol w:w="16387"/>
+      </w:tblGrid>
+      <w:tr>
+        <w:tc>
+          <w:tcPr>
+            <w:tcW w:w="16387" w:type="dxa"/>
+            <w:shd w:val="clear" w:color="auto" w:fill="F2F2F2" w:themeFill="background1" w:themeFillShade="F2"/>
+          </w:tcPr>
+          <w:p>
+            <w:pPr>
+              <w:rPr>
+                <w:rFonts w:ascii="Courier New" w:hAnsi="Courier New" w:cs="Courier New"/>
+                <w:sz w:val="36"/>
+                <w:szCs w:val="36"/>
+              </w:rPr>
+            </w:pPr>
+            <w:r>
+              <w:rPr>
+                <w:rFonts w:ascii="Courier New" w:hAnsi="Courier New" w:cs="Courier New"/>
+                <w:b/>
+                <w:bCs/>
+                <w:color w:val="C45911" w:themeColor="accent2" w:themeShade="BF"/>
+                <w:sz w:val="36"/>
+                <w:szCs w:val="36"/>
+              </w:rPr>
+              <w:t>&gt;&gt;&gt;</w:t>
+            </w:r>
+            <w:r>
+              <w:rPr>
+                <w:rFonts w:ascii="Courier New" w:hAnsi="Courier New" w:cs="Courier New"/>
+                <w:b/>
+                <w:bCs/>
+                <w:color w:val="C45911" w:themeColor="accent2" w:themeShade="BF"/>
+                <w:sz w:val="36"/>
+                <w:szCs w:val="36"/>
+              </w:rPr>
+              <w:t xml:space="preserve"> </w:t>
+            </w:r>
+            <w:r>
+              <w:rPr>
+                <w:rFonts w:ascii="Courier New" w:hAnsi="Courier New" w:cs="Courier New"/>
+                <w:sz w:val="36"/>
+                <w:szCs w:val="36"/>
+              </w:rPr>
+              <w:t>X</w:t>
+            </w:r>
+            <w:r>
+              <w:rPr>
+                <w:rFonts w:ascii="Courier New" w:hAnsi="Courier New" w:cs="Courier New"/>
+                <w:sz w:val="36"/>
+                <w:szCs w:val="36"/>
+              </w:rPr>
+              <w:t xml:space="preserve"> = </w:t>
+            </w:r>
+            <w:r>
+              <w:rPr>
+                <w:rFonts w:ascii="Courier New" w:hAnsi="Courier New" w:cs="Courier New"/>
+                <w:sz w:val="36"/>
+                <w:szCs w:val="36"/>
+              </w:rPr>
+              <w:t>8 + 9 * 2</w:t>
+            </w:r>
+          </w:p>
+          <w:p>
+            <w:pPr>
+              <w:rPr>
+                <w:rFonts w:ascii="CMU Serif" w:hAnsi="CMU Serif" w:cs="CMU Serif"/>
+                <w:sz w:val="40"/>
+                <w:szCs w:val="40"/>
+              </w:rPr>
+            </w:pPr>
+            <w:r>
+              <w:rPr>
+                <w:rFonts w:ascii="Courier New" w:hAnsi="Courier New" w:cs="Courier New"/>
+                <w:sz w:val="36"/>
+                <w:szCs w:val="36"/>
+              </w:rPr>
+              <w:t>26</w:t>
+            </w:r>
+          </w:p>
+        </w:tc>
+      </w:tr>
+    </w:tbl>
+    <w:p>
+      <w:pPr>
+        <w:jc w:val="both"/>
+        <w:rPr>
+          <w:rFonts w:ascii="CMU Serif" w:hAnsi="CMU Serif" w:cs="CMU Serif"/>
+          <w:sz w:val="12"/>
+          <w:szCs w:val="12"/>
+        </w:rPr>
+      </w:pPr>
+    </w:p>
+    <w:p>
+      <w:pPr>
+        <w:jc w:val="both"/>
+        <w:rPr>
+          <w:rFonts w:ascii="CMU Serif" w:hAnsi="CMU Serif" w:cs="CMU Serif"/>
+          <w:sz w:val="40"/>
+          <w:szCs w:val="40"/>
+        </w:rPr>
+      </w:pPr>
+      <w:r>
+        <w:rPr>
+          <w:rFonts w:ascii="CMU Serif" w:hAnsi="CMU Serif" w:cs="CMU Serif"/>
+          <w:sz w:val="40"/>
+          <w:szCs w:val="40"/>
+        </w:rPr>
+        <w:t>Verificamos que nesse exemplo o nível de hierarquia 2° (multiplicação e divisão) será executado antes da adição.</w:t>
+      </w:r>
+    </w:p>
+    <w:p>
+      <w:pPr>
+        <w:rPr>
+          <w:rFonts w:ascii="CMU Serif" w:hAnsi="CMU Serif" w:cs="CMU Serif"/>
+          <w:sz w:val="40"/>
+          <w:szCs w:val="40"/>
+        </w:rPr>
+      </w:pPr>
+      <w:r>
+        <w:rPr>
+          <w:rFonts w:ascii="CMU Serif" w:hAnsi="CMU Serif" w:cs="CMU Serif"/>
+          <w:sz w:val="40"/>
+          <w:szCs w:val="40"/>
+        </w:rPr>
+        <w:t>Outro exemplo:</w:t>
+      </w:r>
+    </w:p>
+    <w:p>
+      <w:pPr>
+        <w:rPr>
+          <w:rFonts w:ascii="CMU Serif" w:hAnsi="CMU Serif" w:cs="CMU Serif"/>
+          <w:sz w:val="12"/>
+          <w:szCs w:val="12"/>
+        </w:rPr>
+      </w:pPr>
+    </w:p>
+    <w:tbl>
+      <w:tblPr>
+        <w:tblStyle w:val="Tabelacomgrade"/>
+        <w:tblW w:w="0" w:type="auto"/>
+        <w:tblBorders>
+          <w:top w:val="none" w:sz="0" w:space="0" w:color="auto"/>
+          <w:left w:val="none" w:sz="0" w:space="0" w:color="auto"/>
+          <w:bottom w:val="none" w:sz="0" w:space="0" w:color="auto"/>
+          <w:right w:val="none" w:sz="0" w:space="0" w:color="auto"/>
+          <w:insideH w:val="none" w:sz="0" w:space="0" w:color="auto"/>
+          <w:insideV w:val="none" w:sz="0" w:space="0" w:color="auto"/>
+        </w:tblBorders>
+        <w:shd w:val="clear" w:color="auto" w:fill="F2F2F2" w:themeFill="background1" w:themeFillShade="F2"/>
+        <w:tblLook w:val="04A0" w:firstRow="1" w:lastRow="0" w:firstColumn="1" w:lastColumn="0" w:noHBand="0" w:noVBand="1"/>
+      </w:tblPr>
+      <w:tblGrid>
+        <w:gridCol w:w="16387"/>
+      </w:tblGrid>
+      <w:tr>
+        <w:tc>
+          <w:tcPr>
+            <w:tcW w:w="16387" w:type="dxa"/>
+            <w:shd w:val="clear" w:color="auto" w:fill="F2F2F2" w:themeFill="background1" w:themeFillShade="F2"/>
+          </w:tcPr>
+          <w:p>
+            <w:pPr>
+              <w:rPr>
+                <w:rFonts w:ascii="Courier New" w:hAnsi="Courier New" w:cs="Courier New"/>
+                <w:sz w:val="36"/>
+                <w:szCs w:val="36"/>
+              </w:rPr>
+            </w:pPr>
+            <w:r>
+              <w:rPr>
+                <w:rFonts w:ascii="Courier New" w:hAnsi="Courier New" w:cs="Courier New"/>
+                <w:b/>
+                <w:bCs/>
+                <w:color w:val="C45911" w:themeColor="accent2" w:themeShade="BF"/>
+                <w:sz w:val="36"/>
+                <w:szCs w:val="36"/>
+              </w:rPr>
+              <w:t>&gt;&gt;&gt;</w:t>
+            </w:r>
+            <w:r>
+              <w:rPr>
+                <w:rFonts w:ascii="Courier New" w:hAnsi="Courier New" w:cs="Courier New"/>
+                <w:b/>
+                <w:bCs/>
+                <w:color w:val="C45911" w:themeColor="accent2" w:themeShade="BF"/>
+                <w:sz w:val="36"/>
+                <w:szCs w:val="36"/>
+              </w:rPr>
+              <w:t xml:space="preserve"> </w:t>
+            </w:r>
+            <w:r>
+              <w:rPr>
+                <w:rFonts w:ascii="Courier New" w:hAnsi="Courier New" w:cs="Courier New"/>
+                <w:sz w:val="36"/>
+                <w:szCs w:val="36"/>
+              </w:rPr>
+              <w:t>X</w:t>
+            </w:r>
+            <w:r>
+              <w:rPr>
+                <w:rFonts w:ascii="Courier New" w:hAnsi="Courier New" w:cs="Courier New"/>
+                <w:sz w:val="36"/>
+                <w:szCs w:val="36"/>
+              </w:rPr>
+              <w:t xml:space="preserve"> = </w:t>
+            </w:r>
+            <w:r>
+              <w:rPr>
+                <w:rFonts w:ascii="Courier New" w:hAnsi="Courier New" w:cs="Courier New"/>
+                <w:sz w:val="36"/>
+                <w:szCs w:val="36"/>
+              </w:rPr>
+              <w:t xml:space="preserve">4 / 2 * 1 </w:t>
+            </w:r>
+            <w:r>
+              <w:rPr>
+                <w:rFonts w:ascii="Courier New" w:hAnsi="Courier New" w:cs="Courier New"/>
+                <w:sz w:val="36"/>
+                <w:szCs w:val="36"/>
+              </w:rPr>
+              <w:t xml:space="preserve">+ </w:t>
+            </w:r>
+            <w:r>
+              <w:rPr>
+                <w:rFonts w:ascii="Courier New" w:hAnsi="Courier New" w:cs="Courier New"/>
+                <w:sz w:val="36"/>
+                <w:szCs w:val="36"/>
+              </w:rPr>
+              <w:t>3</w:t>
+            </w:r>
+          </w:p>
+          <w:p>
+            <w:pPr>
+              <w:rPr>
+                <w:rFonts w:ascii="Courier New" w:hAnsi="Courier New" w:cs="Courier New"/>
+                <w:sz w:val="36"/>
+                <w:szCs w:val="36"/>
+              </w:rPr>
+            </w:pPr>
+            <w:r>
+              <w:rPr>
+                <w:rFonts w:ascii="Courier New" w:hAnsi="Courier New" w:cs="Courier New"/>
+                <w:sz w:val="36"/>
+                <w:szCs w:val="36"/>
+              </w:rPr>
+              <w:t>5</w:t>
+            </w:r>
+          </w:p>
+        </w:tc>
+      </w:tr>
+    </w:tbl>
+    <w:p>
+      <w:pPr>
+        <w:rPr>
+          <w:rFonts w:ascii="CMU Serif" w:hAnsi="CMU Serif" w:cs="CMU Serif"/>
+          <w:sz w:val="40"/>
+          <w:szCs w:val="40"/>
+        </w:rPr>
+      </w:pPr>
+    </w:p>
+    <w:p>
+      <w:pPr>
+        <w:rPr>
+          <w:rFonts w:ascii="CMU Serif" w:hAnsi="CMU Serif" w:cs="CMU Serif"/>
+          <w:sz w:val="40"/>
+          <w:szCs w:val="40"/>
+        </w:rPr>
+      </w:pPr>
+      <w:r>
+        <w:rPr>
+          <w:rFonts w:ascii="CMU Serif" w:hAnsi="CMU Serif" w:cs="CMU Serif"/>
+          <w:sz w:val="40"/>
+          <w:szCs w:val="40"/>
+        </w:rPr>
+        <w:br w:type="page"/>
+      </w:r>
+    </w:p>
+    <w:p>
+      <w:pPr>
+        <w:rPr>
+          <w:rFonts w:ascii="CMU Serif" w:hAnsi="CMU Serif" w:cs="CMU Serif"/>
+          <w:sz w:val="40"/>
+          <w:szCs w:val="40"/>
+        </w:rPr>
+      </w:pPr>
+      <w:r>
+        <w:rPr>
+          <w:rFonts w:ascii="CMU Serif" w:hAnsi="CMU Serif" w:cs="CMU Serif"/>
+          <w:sz w:val="40"/>
+          <w:szCs w:val="40"/>
+        </w:rPr>
+        <w:lastRenderedPageBreak/>
         <w:t xml:space="preserve">O </w:t>
       </w:r>
       <w:r>
@@ -6081,6 +6402,7 @@
               </w:rPr>
               <w:t xml:space="preserve"> </w:t>
             </w:r>
+            <w:proofErr w:type="gramStart"/>
             <w:r>
               <w:rPr>
                 <w:rFonts w:ascii="Courier New" w:hAnsi="Courier New" w:cs="Courier New"/>
@@ -6100,6 +6422,7 @@
               </w:rPr>
               <w:t>(</w:t>
             </w:r>
+            <w:proofErr w:type="gramEnd"/>
             <w:r>
               <w:rPr>
                 <w:rFonts w:ascii="Courier New" w:hAnsi="Courier New" w:cs="Courier New"/>
@@ -6364,6 +6687,7 @@
         </w:rPr>
         <w:t xml:space="preserve">os valores entre </w:t>
       </w:r>
+      <w:proofErr w:type="gramStart"/>
       <w:r>
         <w:rPr>
           <w:rFonts w:ascii="Courier New" w:hAnsi="Courier New" w:cs="Courier New"/>
@@ -6377,6 +6701,7 @@
         </w:rPr>
         <w:t>“ “</w:t>
       </w:r>
+      <w:proofErr w:type="gramEnd"/>
       <w:r>
         <w:rPr>
           <w:rFonts w:ascii="CMU Serif" w:hAnsi="CMU Serif" w:cs="CMU Serif"/>
@@ -6573,6 +6898,7 @@
         </w:rPr>
         <w:t xml:space="preserve"> </w:t>
       </w:r>
+      <w:proofErr w:type="gramStart"/>
       <w:r>
         <w:rPr>
           <w:rFonts w:ascii="Courier New" w:hAnsi="Courier New" w:cs="Courier New"/>
@@ -6612,6 +6938,7 @@
         </w:rPr>
         <w:t>)</w:t>
       </w:r>
+      <w:proofErr w:type="gramEnd"/>
       <w:r>
         <w:rPr>
           <w:rFonts w:ascii="CMU Serif" w:hAnsi="CMU Serif" w:cs="CMU Serif"/>
@@ -7254,38 +7581,7 @@
           <w:sz w:val="40"/>
         </w:rPr>
         <w:tab/>
-      </w:r>
-      <w:proofErr w:type="spellStart"/>
-      <w:r>
-        <w:rPr>
-          <w:rFonts w:ascii="CMU Serif" w:hAnsi="CMU Serif" w:cs="CMU Serif"/>
-          <w:sz w:val="40"/>
-        </w:rPr>
-        <w:t>Forbellone</w:t>
-      </w:r>
-      <w:proofErr w:type="spellEnd"/>
-      <w:r>
-        <w:rPr>
-          <w:rFonts w:ascii="CMU Serif" w:hAnsi="CMU Serif" w:cs="CMU Serif"/>
-          <w:sz w:val="40"/>
-        </w:rPr>
-        <w:t xml:space="preserve"> ALV, </w:t>
-      </w:r>
-      <w:proofErr w:type="spellStart"/>
-      <w:r>
-        <w:rPr>
-          <w:rFonts w:ascii="CMU Serif" w:hAnsi="CMU Serif" w:cs="CMU Serif"/>
-          <w:sz w:val="40"/>
-        </w:rPr>
-        <w:t>Eberspächer</w:t>
-      </w:r>
-      <w:proofErr w:type="spellEnd"/>
-      <w:r>
-        <w:rPr>
-          <w:rFonts w:ascii="CMU Serif" w:hAnsi="CMU Serif" w:cs="CMU Serif"/>
-          <w:sz w:val="40"/>
-        </w:rPr>
-        <w:t xml:space="preserve"> HF. Lógica de programação: a construção de algoritmos e estruturas de dados. São Paulo: Pearson Prentice Hall; 2007.</w:t>
+        <w:t>Forbellone ALV, Eberspächer HF. Lógica de programação: a construção de algoritmos e estruturas de dados. São Paulo: Pearson Prentice Hall; 2007.</w:t>
       </w:r>
     </w:p>
     <w:p>
@@ -7336,7 +7632,7 @@
 </file>
 
 <file path=word/endnotes.xml><?xml version="1.0" encoding="utf-8"?>
-<w:endnotes xmlns:wpc="http://schemas.microsoft.com/office/word/2010/wordprocessingCanvas" xmlns:cx="http://schemas.microsoft.com/office/drawing/2014/chartex" xmlns:cx1="http://schemas.microsoft.com/office/drawing/2015/9/8/chartex" xmlns:cx2="http://schemas.microsoft.com/office/drawing/2015/10/21/chartex" xmlns:cx3="http://schemas.microsoft.com/office/drawing/2016/5/9/chartex" xmlns:cx4="http://schemas.microsoft.com/office/drawing/2016/5/10/chartex" xmlns:cx5="http://schemas.microsoft.com/office/drawing/2016/5/11/chartex" xmlns:cx6="http://schemas.microsoft.com/office/drawing/2016/5/12/chartex" xmlns:cx7="http://schemas.microsoft.com/office/drawing/2016/5/13/chartex" xmlns:cx8="http://schemas.microsoft.com/office/drawing/2016/5/14/chartex" xmlns:mc="http://schemas.openxmlformats.org/markup-compatibility/2006" xmlns:aink="http://schemas.microsoft.com/office/drawing/2016/ink" xmlns:am3d="http://schemas.microsoft.com/office/drawing/2017/model3d" xmlns:o="urn:schemas-microsoft-com:office:office" xmlns:r="http://schemas.openxmlformats.org/officeDocument/2006/relationships" xmlns:m="http://schemas.openxmlformats.org/officeDocument/2006/math" xmlns:v="urn:schemas-microsoft-com:vml" xmlns:wp14="http://schemas.microsoft.com/office/word/2010/wordprocessingDrawing" xmlns:wp="http://schemas.openxmlformats.org/drawingml/2006/wordprocessingDrawing" xmlns:w10="urn:schemas-microsoft-com:office:word" xmlns:w="http://schemas.openxmlformats.org/wordprocessingml/2006/main" xmlns:w14="http://schemas.microsoft.com/office/word/2010/wordml" xmlns:w15="http://schemas.microsoft.com/office/word/2012/wordml" xmlns:w16cex="http://schemas.microsoft.com/office/word/2018/wordml/cex" xmlns:w16cid="http://schemas.microsoft.com/office/word/2016/wordml/cid" xmlns:w16="http://schemas.microsoft.com/office/word/2018/wordml" xmlns:w16se="http://schemas.microsoft.com/office/word/2015/wordml/symex" xmlns:wpg="http://schemas.microsoft.com/office/word/2010/wordprocessingGroup" xmlns:wpi="http://schemas.microsoft.com/office/word/2010/wordprocessingInk" xmlns:wne="http://schemas.microsoft.com/office/word/2006/wordml" xmlns:wps="http://schemas.microsoft.com/office/word/2010/wordprocessingShape" mc:Ignorable="w14 w15 w16se w16cid w16 w16cex wp14">
+<w:endnotes xmlns:wpc="http://schemas.microsoft.com/office/word/2010/wordprocessingCanvas" xmlns:cx="http://schemas.microsoft.com/office/drawing/2014/chartex" xmlns:cx1="http://schemas.microsoft.com/office/drawing/2015/9/8/chartex" xmlns:cx2="http://schemas.microsoft.com/office/drawing/2015/10/21/chartex" xmlns:cx3="http://schemas.microsoft.com/office/drawing/2016/5/9/chartex" xmlns:cx4="http://schemas.microsoft.com/office/drawing/2016/5/10/chartex" xmlns:cx5="http://schemas.microsoft.com/office/drawing/2016/5/11/chartex" xmlns:cx6="http://schemas.microsoft.com/office/drawing/2016/5/12/chartex" xmlns:cx7="http://schemas.microsoft.com/office/drawing/2016/5/13/chartex" xmlns:cx8="http://schemas.microsoft.com/office/drawing/2016/5/14/chartex" xmlns:mc="http://schemas.openxmlformats.org/markup-compatibility/2006" xmlns:aink="http://schemas.microsoft.com/office/drawing/2016/ink" xmlns:am3d="http://schemas.microsoft.com/office/drawing/2017/model3d" xmlns:o="urn:schemas-microsoft-com:office:office" xmlns:r="http://schemas.openxmlformats.org/officeDocument/2006/relationships" xmlns:m="http://schemas.openxmlformats.org/officeDocument/2006/math" xmlns:v="urn:schemas-microsoft-com:vml" xmlns:wp14="http://schemas.microsoft.com/office/word/2010/wordprocessingDrawing" xmlns:wp="http://schemas.openxmlformats.org/drawingml/2006/wordprocessingDrawing" xmlns:w10="urn:schemas-microsoft-com:office:word" xmlns:w="http://schemas.openxmlformats.org/wordprocessingml/2006/main" xmlns:w14="http://schemas.microsoft.com/office/word/2010/wordml" xmlns:w15="http://schemas.microsoft.com/office/word/2012/wordml" xmlns:w16cex="http://schemas.microsoft.com/office/word/2018/wordml/cex" xmlns:w16cid="http://schemas.microsoft.com/office/word/2016/wordml/cid" xmlns:w16="http://schemas.microsoft.com/office/word/2018/wordml" xmlns:w16sdtdh="http://schemas.microsoft.com/office/word/2020/wordml/sdtdatahash" xmlns:w16se="http://schemas.microsoft.com/office/word/2015/wordml/symex" xmlns:wpg="http://schemas.microsoft.com/office/word/2010/wordprocessingGroup" xmlns:wpi="http://schemas.microsoft.com/office/word/2010/wordprocessingInk" xmlns:wne="http://schemas.microsoft.com/office/word/2006/wordml" xmlns:wps="http://schemas.microsoft.com/office/word/2010/wordprocessingShape" mc:Ignorable="w14 w15 w16se w16cid w16 w16cex w16sdtdh wp14">
   <w:endnote w:type="separator" w:id="-1">
     <w:p>
       <w:pPr>
@@ -7361,7 +7657,7 @@
 </file>
 
 <file path=word/footer1.xml><?xml version="1.0" encoding="utf-8"?>
-<w:ftr xmlns:wpc="http://schemas.microsoft.com/office/word/2010/wordprocessingCanvas" xmlns:cx="http://schemas.microsoft.com/office/drawing/2014/chartex" xmlns:cx1="http://schemas.microsoft.com/office/drawing/2015/9/8/chartex" xmlns:cx2="http://schemas.microsoft.com/office/drawing/2015/10/21/chartex" xmlns:cx3="http://schemas.microsoft.com/office/drawing/2016/5/9/chartex" xmlns:cx4="http://schemas.microsoft.com/office/drawing/2016/5/10/chartex" xmlns:cx5="http://schemas.microsoft.com/office/drawing/2016/5/11/chartex" xmlns:cx6="http://schemas.microsoft.com/office/drawing/2016/5/12/chartex" xmlns:cx7="http://schemas.microsoft.com/office/drawing/2016/5/13/chartex" xmlns:cx8="http://schemas.microsoft.com/office/drawing/2016/5/14/chartex" xmlns:mc="http://schemas.openxmlformats.org/markup-compatibility/2006" xmlns:aink="http://schemas.microsoft.com/office/drawing/2016/ink" xmlns:am3d="http://schemas.microsoft.com/office/drawing/2017/model3d" xmlns:o="urn:schemas-microsoft-com:office:office" xmlns:r="http://schemas.openxmlformats.org/officeDocument/2006/relationships" xmlns:m="http://schemas.openxmlformats.org/officeDocument/2006/math" xmlns:v="urn:schemas-microsoft-com:vml" xmlns:wp14="http://schemas.microsoft.com/office/word/2010/wordprocessingDrawing" xmlns:wp="http://schemas.openxmlformats.org/drawingml/2006/wordprocessingDrawing" xmlns:w10="urn:schemas-microsoft-com:office:word" xmlns:w="http://schemas.openxmlformats.org/wordprocessingml/2006/main" xmlns:w14="http://schemas.microsoft.com/office/word/2010/wordml" xmlns:w15="http://schemas.microsoft.com/office/word/2012/wordml" xmlns:w16cex="http://schemas.microsoft.com/office/word/2018/wordml/cex" xmlns:w16cid="http://schemas.microsoft.com/office/word/2016/wordml/cid" xmlns:w16="http://schemas.microsoft.com/office/word/2018/wordml" xmlns:w16se="http://schemas.microsoft.com/office/word/2015/wordml/symex" xmlns:wpg="http://schemas.microsoft.com/office/word/2010/wordprocessingGroup" xmlns:wpi="http://schemas.microsoft.com/office/word/2010/wordprocessingInk" xmlns:wne="http://schemas.microsoft.com/office/word/2006/wordml" xmlns:wps="http://schemas.microsoft.com/office/word/2010/wordprocessingShape" mc:Ignorable="w14 w15 w16se w16cid w16 w16cex wp14">
+<w:ftr xmlns:wpc="http://schemas.microsoft.com/office/word/2010/wordprocessingCanvas" xmlns:cx="http://schemas.microsoft.com/office/drawing/2014/chartex" xmlns:cx1="http://schemas.microsoft.com/office/drawing/2015/9/8/chartex" xmlns:cx2="http://schemas.microsoft.com/office/drawing/2015/10/21/chartex" xmlns:cx3="http://schemas.microsoft.com/office/drawing/2016/5/9/chartex" xmlns:cx4="http://schemas.microsoft.com/office/drawing/2016/5/10/chartex" xmlns:cx5="http://schemas.microsoft.com/office/drawing/2016/5/11/chartex" xmlns:cx6="http://schemas.microsoft.com/office/drawing/2016/5/12/chartex" xmlns:cx7="http://schemas.microsoft.com/office/drawing/2016/5/13/chartex" xmlns:cx8="http://schemas.microsoft.com/office/drawing/2016/5/14/chartex" xmlns:mc="http://schemas.openxmlformats.org/markup-compatibility/2006" xmlns:aink="http://schemas.microsoft.com/office/drawing/2016/ink" xmlns:am3d="http://schemas.microsoft.com/office/drawing/2017/model3d" xmlns:o="urn:schemas-microsoft-com:office:office" xmlns:r="http://schemas.openxmlformats.org/officeDocument/2006/relationships" xmlns:m="http://schemas.openxmlformats.org/officeDocument/2006/math" xmlns:v="urn:schemas-microsoft-com:vml" xmlns:wp14="http://schemas.microsoft.com/office/word/2010/wordprocessingDrawing" xmlns:wp="http://schemas.openxmlformats.org/drawingml/2006/wordprocessingDrawing" xmlns:w10="urn:schemas-microsoft-com:office:word" xmlns:w="http://schemas.openxmlformats.org/wordprocessingml/2006/main" xmlns:w14="http://schemas.microsoft.com/office/word/2010/wordml" xmlns:w15="http://schemas.microsoft.com/office/word/2012/wordml" xmlns:w16cex="http://schemas.microsoft.com/office/word/2018/wordml/cex" xmlns:w16cid="http://schemas.microsoft.com/office/word/2016/wordml/cid" xmlns:w16="http://schemas.microsoft.com/office/word/2018/wordml" xmlns:w16sdtdh="http://schemas.microsoft.com/office/word/2020/wordml/sdtdatahash" xmlns:w16se="http://schemas.microsoft.com/office/word/2015/wordml/symex" xmlns:wpg="http://schemas.microsoft.com/office/word/2010/wordprocessingGroup" xmlns:wpi="http://schemas.microsoft.com/office/word/2010/wordprocessingInk" xmlns:wne="http://schemas.microsoft.com/office/word/2006/wordml" xmlns:wps="http://schemas.microsoft.com/office/word/2010/wordprocessingShape" mc:Ignorable="w14 w15 w16se w16cid w16 w16cex w16sdtdh wp14">
   <w:p/>
   <w:tbl>
     <w:tblPr>
@@ -7540,7 +7836,7 @@
 </file>
 
 <file path=word/footer2.xml><?xml version="1.0" encoding="utf-8"?>
-<w:ftr xmlns:wpc="http://schemas.microsoft.com/office/word/2010/wordprocessingCanvas" xmlns:cx="http://schemas.microsoft.com/office/drawing/2014/chartex" xmlns:cx1="http://schemas.microsoft.com/office/drawing/2015/9/8/chartex" xmlns:cx2="http://schemas.microsoft.com/office/drawing/2015/10/21/chartex" xmlns:cx3="http://schemas.microsoft.com/office/drawing/2016/5/9/chartex" xmlns:cx4="http://schemas.microsoft.com/office/drawing/2016/5/10/chartex" xmlns:cx5="http://schemas.microsoft.com/office/drawing/2016/5/11/chartex" xmlns:cx6="http://schemas.microsoft.com/office/drawing/2016/5/12/chartex" xmlns:cx7="http://schemas.microsoft.com/office/drawing/2016/5/13/chartex" xmlns:cx8="http://schemas.microsoft.com/office/drawing/2016/5/14/chartex" xmlns:mc="http://schemas.openxmlformats.org/markup-compatibility/2006" xmlns:aink="http://schemas.microsoft.com/office/drawing/2016/ink" xmlns:am3d="http://schemas.microsoft.com/office/drawing/2017/model3d" xmlns:o="urn:schemas-microsoft-com:office:office" xmlns:r="http://schemas.openxmlformats.org/officeDocument/2006/relationships" xmlns:m="http://schemas.openxmlformats.org/officeDocument/2006/math" xmlns:v="urn:schemas-microsoft-com:vml" xmlns:wp14="http://schemas.microsoft.com/office/word/2010/wordprocessingDrawing" xmlns:wp="http://schemas.openxmlformats.org/drawingml/2006/wordprocessingDrawing" xmlns:w10="urn:schemas-microsoft-com:office:word" xmlns:w="http://schemas.openxmlformats.org/wordprocessingml/2006/main" xmlns:w14="http://schemas.microsoft.com/office/word/2010/wordml" xmlns:w15="http://schemas.microsoft.com/office/word/2012/wordml" xmlns:w16cex="http://schemas.microsoft.com/office/word/2018/wordml/cex" xmlns:w16cid="http://schemas.microsoft.com/office/word/2016/wordml/cid" xmlns:w16="http://schemas.microsoft.com/office/word/2018/wordml" xmlns:w16se="http://schemas.microsoft.com/office/word/2015/wordml/symex" xmlns:wpg="http://schemas.microsoft.com/office/word/2010/wordprocessingGroup" xmlns:wpi="http://schemas.microsoft.com/office/word/2010/wordprocessingInk" xmlns:wne="http://schemas.microsoft.com/office/word/2006/wordml" xmlns:wps="http://schemas.microsoft.com/office/word/2010/wordprocessingShape" mc:Ignorable="w14 w15 w16se w16cid w16 w16cex wp14">
+<w:ftr xmlns:wpc="http://schemas.microsoft.com/office/word/2010/wordprocessingCanvas" xmlns:cx="http://schemas.microsoft.com/office/drawing/2014/chartex" xmlns:cx1="http://schemas.microsoft.com/office/drawing/2015/9/8/chartex" xmlns:cx2="http://schemas.microsoft.com/office/drawing/2015/10/21/chartex" xmlns:cx3="http://schemas.microsoft.com/office/drawing/2016/5/9/chartex" xmlns:cx4="http://schemas.microsoft.com/office/drawing/2016/5/10/chartex" xmlns:cx5="http://schemas.microsoft.com/office/drawing/2016/5/11/chartex" xmlns:cx6="http://schemas.microsoft.com/office/drawing/2016/5/12/chartex" xmlns:cx7="http://schemas.microsoft.com/office/drawing/2016/5/13/chartex" xmlns:cx8="http://schemas.microsoft.com/office/drawing/2016/5/14/chartex" xmlns:mc="http://schemas.openxmlformats.org/markup-compatibility/2006" xmlns:aink="http://schemas.microsoft.com/office/drawing/2016/ink" xmlns:am3d="http://schemas.microsoft.com/office/drawing/2017/model3d" xmlns:o="urn:schemas-microsoft-com:office:office" xmlns:r="http://schemas.openxmlformats.org/officeDocument/2006/relationships" xmlns:m="http://schemas.openxmlformats.org/officeDocument/2006/math" xmlns:v="urn:schemas-microsoft-com:vml" xmlns:wp14="http://schemas.microsoft.com/office/word/2010/wordprocessingDrawing" xmlns:wp="http://schemas.openxmlformats.org/drawingml/2006/wordprocessingDrawing" xmlns:w10="urn:schemas-microsoft-com:office:word" xmlns:w="http://schemas.openxmlformats.org/wordprocessingml/2006/main" xmlns:w14="http://schemas.microsoft.com/office/word/2010/wordml" xmlns:w15="http://schemas.microsoft.com/office/word/2012/wordml" xmlns:w16cex="http://schemas.microsoft.com/office/word/2018/wordml/cex" xmlns:w16cid="http://schemas.microsoft.com/office/word/2016/wordml/cid" xmlns:w16="http://schemas.microsoft.com/office/word/2018/wordml" xmlns:w16sdtdh="http://schemas.microsoft.com/office/word/2020/wordml/sdtdatahash" xmlns:w16se="http://schemas.microsoft.com/office/word/2015/wordml/symex" xmlns:wpg="http://schemas.microsoft.com/office/word/2010/wordprocessingGroup" xmlns:wpi="http://schemas.microsoft.com/office/word/2010/wordprocessingInk" xmlns:wne="http://schemas.microsoft.com/office/word/2006/wordml" xmlns:wps="http://schemas.microsoft.com/office/word/2010/wordprocessingShape" mc:Ignorable="w14 w15 w16se w16cid w16 w16cex w16sdtdh wp14">
   <w:sdt>
     <w:sdtPr>
       <w:id w:val="265122745"/>
@@ -7583,7 +7879,7 @@
 </file>
 
 <file path=word/footnotes.xml><?xml version="1.0" encoding="utf-8"?>
-<w:footnotes xmlns:wpc="http://schemas.microsoft.com/office/word/2010/wordprocessingCanvas" xmlns:cx="http://schemas.microsoft.com/office/drawing/2014/chartex" xmlns:cx1="http://schemas.microsoft.com/office/drawing/2015/9/8/chartex" xmlns:cx2="http://schemas.microsoft.com/office/drawing/2015/10/21/chartex" xmlns:cx3="http://schemas.microsoft.com/office/drawing/2016/5/9/chartex" xmlns:cx4="http://schemas.microsoft.com/office/drawing/2016/5/10/chartex" xmlns:cx5="http://schemas.microsoft.com/office/drawing/2016/5/11/chartex" xmlns:cx6="http://schemas.microsoft.com/office/drawing/2016/5/12/chartex" xmlns:cx7="http://schemas.microsoft.com/office/drawing/2016/5/13/chartex" xmlns:cx8="http://schemas.microsoft.com/office/drawing/2016/5/14/chartex" xmlns:mc="http://schemas.openxmlformats.org/markup-compatibility/2006" xmlns:aink="http://schemas.microsoft.com/office/drawing/2016/ink" xmlns:am3d="http://schemas.microsoft.com/office/drawing/2017/model3d" xmlns:o="urn:schemas-microsoft-com:office:office" xmlns:r="http://schemas.openxmlformats.org/officeDocument/2006/relationships" xmlns:m="http://schemas.openxmlformats.org/officeDocument/2006/math" xmlns:v="urn:schemas-microsoft-com:vml" xmlns:wp14="http://schemas.microsoft.com/office/word/2010/wordprocessingDrawing" xmlns:wp="http://schemas.openxmlformats.org/drawingml/2006/wordprocessingDrawing" xmlns:w10="urn:schemas-microsoft-com:office:word" xmlns:w="http://schemas.openxmlformats.org/wordprocessingml/2006/main" xmlns:w14="http://schemas.microsoft.com/office/word/2010/wordml" xmlns:w15="http://schemas.microsoft.com/office/word/2012/wordml" xmlns:w16cex="http://schemas.microsoft.com/office/word/2018/wordml/cex" xmlns:w16cid="http://schemas.microsoft.com/office/word/2016/wordml/cid" xmlns:w16="http://schemas.microsoft.com/office/word/2018/wordml" xmlns:w16se="http://schemas.microsoft.com/office/word/2015/wordml/symex" xmlns:wpg="http://schemas.microsoft.com/office/word/2010/wordprocessingGroup" xmlns:wpi="http://schemas.microsoft.com/office/word/2010/wordprocessingInk" xmlns:wne="http://schemas.microsoft.com/office/word/2006/wordml" xmlns:wps="http://schemas.microsoft.com/office/word/2010/wordprocessingShape" mc:Ignorable="w14 w15 w16se w16cid w16 w16cex wp14">
+<w:footnotes xmlns:wpc="http://schemas.microsoft.com/office/word/2010/wordprocessingCanvas" xmlns:cx="http://schemas.microsoft.com/office/drawing/2014/chartex" xmlns:cx1="http://schemas.microsoft.com/office/drawing/2015/9/8/chartex" xmlns:cx2="http://schemas.microsoft.com/office/drawing/2015/10/21/chartex" xmlns:cx3="http://schemas.microsoft.com/office/drawing/2016/5/9/chartex" xmlns:cx4="http://schemas.microsoft.com/office/drawing/2016/5/10/chartex" xmlns:cx5="http://schemas.microsoft.com/office/drawing/2016/5/11/chartex" xmlns:cx6="http://schemas.microsoft.com/office/drawing/2016/5/12/chartex" xmlns:cx7="http://schemas.microsoft.com/office/drawing/2016/5/13/chartex" xmlns:cx8="http://schemas.microsoft.com/office/drawing/2016/5/14/chartex" xmlns:mc="http://schemas.openxmlformats.org/markup-compatibility/2006" xmlns:aink="http://schemas.microsoft.com/office/drawing/2016/ink" xmlns:am3d="http://schemas.microsoft.com/office/drawing/2017/model3d" xmlns:o="urn:schemas-microsoft-com:office:office" xmlns:r="http://schemas.openxmlformats.org/officeDocument/2006/relationships" xmlns:m="http://schemas.openxmlformats.org/officeDocument/2006/math" xmlns:v="urn:schemas-microsoft-com:vml" xmlns:wp14="http://schemas.microsoft.com/office/word/2010/wordprocessingDrawing" xmlns:wp="http://schemas.openxmlformats.org/drawingml/2006/wordprocessingDrawing" xmlns:w10="urn:schemas-microsoft-com:office:word" xmlns:w="http://schemas.openxmlformats.org/wordprocessingml/2006/main" xmlns:w14="http://schemas.microsoft.com/office/word/2010/wordml" xmlns:w15="http://schemas.microsoft.com/office/word/2012/wordml" xmlns:w16cex="http://schemas.microsoft.com/office/word/2018/wordml/cex" xmlns:w16cid="http://schemas.microsoft.com/office/word/2016/wordml/cid" xmlns:w16="http://schemas.microsoft.com/office/word/2018/wordml" xmlns:w16sdtdh="http://schemas.microsoft.com/office/word/2020/wordml/sdtdatahash" xmlns:w16se="http://schemas.microsoft.com/office/word/2015/wordml/symex" xmlns:wpg="http://schemas.microsoft.com/office/word/2010/wordprocessingGroup" xmlns:wpi="http://schemas.microsoft.com/office/word/2010/wordprocessingInk" xmlns:wne="http://schemas.microsoft.com/office/word/2006/wordml" xmlns:wps="http://schemas.microsoft.com/office/word/2010/wordprocessingShape" mc:Ignorable="w14 w15 w16se w16cid w16 w16cex w16sdtdh wp14">
   <w:footnote w:type="separator" w:id="-1">
     <w:p>
       <w:pPr>
@@ -7608,7 +7904,7 @@
 </file>
 
 <file path=word/header1.xml><?xml version="1.0" encoding="utf-8"?>
-<w:hdr xmlns:wpc="http://schemas.microsoft.com/office/word/2010/wordprocessingCanvas" xmlns:cx="http://schemas.microsoft.com/office/drawing/2014/chartex" xmlns:cx1="http://schemas.microsoft.com/office/drawing/2015/9/8/chartex" xmlns:cx2="http://schemas.microsoft.com/office/drawing/2015/10/21/chartex" xmlns:cx3="http://schemas.microsoft.com/office/drawing/2016/5/9/chartex" xmlns:cx4="http://schemas.microsoft.com/office/drawing/2016/5/10/chartex" xmlns:cx5="http://schemas.microsoft.com/office/drawing/2016/5/11/chartex" xmlns:cx6="http://schemas.microsoft.com/office/drawing/2016/5/12/chartex" xmlns:cx7="http://schemas.microsoft.com/office/drawing/2016/5/13/chartex" xmlns:cx8="http://schemas.microsoft.com/office/drawing/2016/5/14/chartex" xmlns:mc="http://schemas.openxmlformats.org/markup-compatibility/2006" xmlns:aink="http://schemas.microsoft.com/office/drawing/2016/ink" xmlns:am3d="http://schemas.microsoft.com/office/drawing/2017/model3d" xmlns:o="urn:schemas-microsoft-com:office:office" xmlns:r="http://schemas.openxmlformats.org/officeDocument/2006/relationships" xmlns:m="http://schemas.openxmlformats.org/officeDocument/2006/math" xmlns:v="urn:schemas-microsoft-com:vml" xmlns:wp14="http://schemas.microsoft.com/office/word/2010/wordprocessingDrawing" xmlns:wp="http://schemas.openxmlformats.org/drawingml/2006/wordprocessingDrawing" xmlns:w10="urn:schemas-microsoft-com:office:word" xmlns:w="http://schemas.openxmlformats.org/wordprocessingml/2006/main" xmlns:w14="http://schemas.microsoft.com/office/word/2010/wordml" xmlns:w15="http://schemas.microsoft.com/office/word/2012/wordml" xmlns:w16cex="http://schemas.microsoft.com/office/word/2018/wordml/cex" xmlns:w16cid="http://schemas.microsoft.com/office/word/2016/wordml/cid" xmlns:w16="http://schemas.microsoft.com/office/word/2018/wordml" xmlns:w16se="http://schemas.microsoft.com/office/word/2015/wordml/symex" xmlns:wpg="http://schemas.microsoft.com/office/word/2010/wordprocessingGroup" xmlns:wpi="http://schemas.microsoft.com/office/word/2010/wordprocessingInk" xmlns:wne="http://schemas.microsoft.com/office/word/2006/wordml" xmlns:wps="http://schemas.microsoft.com/office/word/2010/wordprocessingShape" mc:Ignorable="w14 w15 w16se w16cid w16 w16cex wp14">
+<w:hdr xmlns:wpc="http://schemas.microsoft.com/office/word/2010/wordprocessingCanvas" xmlns:cx="http://schemas.microsoft.com/office/drawing/2014/chartex" xmlns:cx1="http://schemas.microsoft.com/office/drawing/2015/9/8/chartex" xmlns:cx2="http://schemas.microsoft.com/office/drawing/2015/10/21/chartex" xmlns:cx3="http://schemas.microsoft.com/office/drawing/2016/5/9/chartex" xmlns:cx4="http://schemas.microsoft.com/office/drawing/2016/5/10/chartex" xmlns:cx5="http://schemas.microsoft.com/office/drawing/2016/5/11/chartex" xmlns:cx6="http://schemas.microsoft.com/office/drawing/2016/5/12/chartex" xmlns:cx7="http://schemas.microsoft.com/office/drawing/2016/5/13/chartex" xmlns:cx8="http://schemas.microsoft.com/office/drawing/2016/5/14/chartex" xmlns:mc="http://schemas.openxmlformats.org/markup-compatibility/2006" xmlns:aink="http://schemas.microsoft.com/office/drawing/2016/ink" xmlns:am3d="http://schemas.microsoft.com/office/drawing/2017/model3d" xmlns:o="urn:schemas-microsoft-com:office:office" xmlns:r="http://schemas.openxmlformats.org/officeDocument/2006/relationships" xmlns:m="http://schemas.openxmlformats.org/officeDocument/2006/math" xmlns:v="urn:schemas-microsoft-com:vml" xmlns:wp14="http://schemas.microsoft.com/office/word/2010/wordprocessingDrawing" xmlns:wp="http://schemas.openxmlformats.org/drawingml/2006/wordprocessingDrawing" xmlns:w10="urn:schemas-microsoft-com:office:word" xmlns:w="http://schemas.openxmlformats.org/wordprocessingml/2006/main" xmlns:w14="http://schemas.microsoft.com/office/word/2010/wordml" xmlns:w15="http://schemas.microsoft.com/office/word/2012/wordml" xmlns:w16cex="http://schemas.microsoft.com/office/word/2018/wordml/cex" xmlns:w16cid="http://schemas.microsoft.com/office/word/2016/wordml/cid" xmlns:w16="http://schemas.microsoft.com/office/word/2018/wordml" xmlns:w16sdtdh="http://schemas.microsoft.com/office/word/2020/wordml/sdtdatahash" xmlns:w16se="http://schemas.microsoft.com/office/word/2015/wordml/symex" xmlns:wpg="http://schemas.microsoft.com/office/word/2010/wordprocessingGroup" xmlns:wpi="http://schemas.microsoft.com/office/word/2010/wordprocessingInk" xmlns:wne="http://schemas.microsoft.com/office/word/2006/wordml" xmlns:wps="http://schemas.microsoft.com/office/word/2010/wordprocessingShape" mc:Ignorable="w14 w15 w16se w16cid w16 w16cex w16sdtdh wp14">
   <w:tbl>
     <w:tblPr>
       <w:tblStyle w:val="Tabelacomgrade"/>
@@ -7747,7 +8043,7 @@
 </file>
 
 <file path=word/numbering.xml><?xml version="1.0" encoding="utf-8"?>
-<w:numbering xmlns:wpc="http://schemas.microsoft.com/office/word/2010/wordprocessingCanvas" xmlns:cx="http://schemas.microsoft.com/office/drawing/2014/chartex" xmlns:cx1="http://schemas.microsoft.com/office/drawing/2015/9/8/chartex" xmlns:cx2="http://schemas.microsoft.com/office/drawing/2015/10/21/chartex" xmlns:cx3="http://schemas.microsoft.com/office/drawing/2016/5/9/chartex" xmlns:cx4="http://schemas.microsoft.com/office/drawing/2016/5/10/chartex" xmlns:cx5="http://schemas.microsoft.com/office/drawing/2016/5/11/chartex" xmlns:cx6="http://schemas.microsoft.com/office/drawing/2016/5/12/chartex" xmlns:cx7="http://schemas.microsoft.com/office/drawing/2016/5/13/chartex" xmlns:cx8="http://schemas.microsoft.com/office/drawing/2016/5/14/chartex" xmlns:mc="http://schemas.openxmlformats.org/markup-compatibility/2006" xmlns:aink="http://schemas.microsoft.com/office/drawing/2016/ink" xmlns:am3d="http://schemas.microsoft.com/office/drawing/2017/model3d" xmlns:o="urn:schemas-microsoft-com:office:office" xmlns:r="http://schemas.openxmlformats.org/officeDocument/2006/relationships" xmlns:m="http://schemas.openxmlformats.org/officeDocument/2006/math" xmlns:v="urn:schemas-microsoft-com:vml" xmlns:wp14="http://schemas.microsoft.com/office/word/2010/wordprocessingDrawing" xmlns:wp="http://schemas.openxmlformats.org/drawingml/2006/wordprocessingDrawing" xmlns:w10="urn:schemas-microsoft-com:office:word" xmlns:w="http://schemas.openxmlformats.org/wordprocessingml/2006/main" xmlns:w14="http://schemas.microsoft.com/office/word/2010/wordml" xmlns:w15="http://schemas.microsoft.com/office/word/2012/wordml" xmlns:w16cex="http://schemas.microsoft.com/office/word/2018/wordml/cex" xmlns:w16cid="http://schemas.microsoft.com/office/word/2016/wordml/cid" xmlns:w16="http://schemas.microsoft.com/office/word/2018/wordml" xmlns:w16se="http://schemas.microsoft.com/office/word/2015/wordml/symex" xmlns:wpg="http://schemas.microsoft.com/office/word/2010/wordprocessingGroup" xmlns:wpi="http://schemas.microsoft.com/office/word/2010/wordprocessingInk" xmlns:wne="http://schemas.microsoft.com/office/word/2006/wordml" xmlns:wps="http://schemas.microsoft.com/office/word/2010/wordprocessingShape" mc:Ignorable="w14 w15 w16se w16cid w16 w16cex wp14">
+<w:numbering xmlns:wpc="http://schemas.microsoft.com/office/word/2010/wordprocessingCanvas" xmlns:cx="http://schemas.microsoft.com/office/drawing/2014/chartex" xmlns:cx1="http://schemas.microsoft.com/office/drawing/2015/9/8/chartex" xmlns:cx2="http://schemas.microsoft.com/office/drawing/2015/10/21/chartex" xmlns:cx3="http://schemas.microsoft.com/office/drawing/2016/5/9/chartex" xmlns:cx4="http://schemas.microsoft.com/office/drawing/2016/5/10/chartex" xmlns:cx5="http://schemas.microsoft.com/office/drawing/2016/5/11/chartex" xmlns:cx6="http://schemas.microsoft.com/office/drawing/2016/5/12/chartex" xmlns:cx7="http://schemas.microsoft.com/office/drawing/2016/5/13/chartex" xmlns:cx8="http://schemas.microsoft.com/office/drawing/2016/5/14/chartex" xmlns:mc="http://schemas.openxmlformats.org/markup-compatibility/2006" xmlns:aink="http://schemas.microsoft.com/office/drawing/2016/ink" xmlns:am3d="http://schemas.microsoft.com/office/drawing/2017/model3d" xmlns:o="urn:schemas-microsoft-com:office:office" xmlns:r="http://schemas.openxmlformats.org/officeDocument/2006/relationships" xmlns:m="http://schemas.openxmlformats.org/officeDocument/2006/math" xmlns:v="urn:schemas-microsoft-com:vml" xmlns:wp14="http://schemas.microsoft.com/office/word/2010/wordprocessingDrawing" xmlns:wp="http://schemas.openxmlformats.org/drawingml/2006/wordprocessingDrawing" xmlns:w10="urn:schemas-microsoft-com:office:word" xmlns:w="http://schemas.openxmlformats.org/wordprocessingml/2006/main" xmlns:w14="http://schemas.microsoft.com/office/word/2010/wordml" xmlns:w15="http://schemas.microsoft.com/office/word/2012/wordml" xmlns:w16cex="http://schemas.microsoft.com/office/word/2018/wordml/cex" xmlns:w16cid="http://schemas.microsoft.com/office/word/2016/wordml/cid" xmlns:w16="http://schemas.microsoft.com/office/word/2018/wordml" xmlns:w16sdtdh="http://schemas.microsoft.com/office/word/2020/wordml/sdtdatahash" xmlns:w16se="http://schemas.microsoft.com/office/word/2015/wordml/symex" xmlns:wpg="http://schemas.microsoft.com/office/word/2010/wordprocessingGroup" xmlns:wpi="http://schemas.microsoft.com/office/word/2010/wordprocessingInk" xmlns:wne="http://schemas.microsoft.com/office/word/2006/wordml" xmlns:wps="http://schemas.microsoft.com/office/word/2010/wordprocessingShape" mc:Ignorable="w14 w15 w16se w16cid w16 w16cex w16sdtdh wp14">
   <w:abstractNum w:abstractNumId="0" w15:restartNumberingAfterBreak="0">
     <w:nsid w:val="33527C27"/>
     <w:multiLevelType w:val="multilevel"/>
@@ -8593,7 +8889,7 @@
 </file>
 
 <file path=word/styles.xml><?xml version="1.0" encoding="utf-8"?>
-<w:styles xmlns:mc="http://schemas.openxmlformats.org/markup-compatibility/2006" xmlns:r="http://schemas.openxmlformats.org/officeDocument/2006/relationships" xmlns:w="http://schemas.openxmlformats.org/wordprocessingml/2006/main" xmlns:w14="http://schemas.microsoft.com/office/word/2010/wordml" xmlns:w15="http://schemas.microsoft.com/office/word/2012/wordml" xmlns:w16cex="http://schemas.microsoft.com/office/word/2018/wordml/cex" xmlns:w16cid="http://schemas.microsoft.com/office/word/2016/wordml/cid" xmlns:w16="http://schemas.microsoft.com/office/word/2018/wordml" xmlns:w16se="http://schemas.microsoft.com/office/word/2015/wordml/symex" mc:Ignorable="w14 w15 w16se w16cid w16 w16cex">
+<w:styles xmlns:mc="http://schemas.openxmlformats.org/markup-compatibility/2006" xmlns:r="http://schemas.openxmlformats.org/officeDocument/2006/relationships" xmlns:w="http://schemas.openxmlformats.org/wordprocessingml/2006/main" xmlns:w14="http://schemas.microsoft.com/office/word/2010/wordml" xmlns:w15="http://schemas.microsoft.com/office/word/2012/wordml" xmlns:w16cex="http://schemas.microsoft.com/office/word/2018/wordml/cex" xmlns:w16cid="http://schemas.microsoft.com/office/word/2016/wordml/cid" xmlns:w16="http://schemas.microsoft.com/office/word/2018/wordml" xmlns:w16sdtdh="http://schemas.microsoft.com/office/word/2020/wordml/sdtdatahash" xmlns:w16se="http://schemas.microsoft.com/office/word/2015/wordml/symex" mc:Ignorable="w14 w15 w16se w16cid w16 w16cex w16sdtdh">
   <w:docDefaults>
     <w:rPrDefault>
       <w:rPr>

</xml_diff>